<commit_message>
UNIV1001 Discussion Submission Unit 2
Submission of rough work for UNIV1001 Unit 1 Discussion Assignment
</commit_message>
<xml_diff>
--- a/BSc Computer Science R80000/1st Year R20000/1st Term R4000/UNIV1001 Online Education Strategies/Week 2/Discussion Assignment/Submission for Discussion Forum Unit 2.docx
+++ b/BSc Computer Science R80000/1st Year R20000/1st Term R4000/UNIV1001 Online Education Strategies/Week 2/Discussion Assignment/Submission for Discussion Forum Unit 2.docx
@@ -3,8 +3,588 @@
 <w:document xmlns:wpc="http://schemas.microsoft.com/office/word/2010/wordprocessingCanvas" xmlns:mc="http://schemas.openxmlformats.org/markup-compatibility/2006" xmlns:o="urn:schemas-microsoft-com:office:office" xmlns:r="http://schemas.openxmlformats.org/officeDocument/2006/relationships" xmlns:m="http://schemas.openxmlformats.org/officeDocument/2006/math" xmlns:v="urn:schemas-microsoft-com:vml" xmlns:wp14="http://schemas.microsoft.com/office/word/2010/wordprocessingDrawing" xmlns:wp="http://schemas.openxmlformats.org/drawingml/2006/wordprocessingDrawing" xmlns:w10="urn:schemas-microsoft-com:office:word" xmlns:w="http://schemas.openxmlformats.org/wordprocessingml/2006/main" xmlns:w14="http://schemas.microsoft.com/office/word/2010/wordml" xmlns:wpg="http://schemas.microsoft.com/office/word/2010/wordprocessingGroup" xmlns:wpi="http://schemas.microsoft.com/office/word/2010/wordprocessingInk" xmlns:wne="http://schemas.microsoft.com/office/word/2006/wordml" xmlns:wps="http://schemas.microsoft.com/office/word/2010/wordprocessingShape" mc:Ignorable="w14 wp14">
   <w:body>
     <w:p>
+      <w:pPr>
+        <w:spacing w:line="480" w:lineRule="auto"/>
+        <w:rPr>
+          <w:rFonts w:ascii="Times New Roman" w:hAnsi="Times New Roman" w:cs="Times New Roman"/>
+          <w:sz w:val="24"/>
+          <w:szCs w:val="24"/>
+        </w:rPr>
+      </w:pPr>
+      <w:r>
+        <w:rPr>
+          <w:rFonts w:ascii="Times New Roman" w:hAnsi="Times New Roman" w:cs="Times New Roman"/>
+          <w:sz w:val="24"/>
+          <w:szCs w:val="24"/>
+        </w:rPr>
+        <w:t xml:space="preserve">The three videos provided do provide some very valuable tips. I am especially fond of the second video with the app suggestions. However, I already have a system that works quite well for me. </w:t>
+      </w:r>
+      <w:r>
+        <w:rPr>
+          <w:rFonts w:ascii="Times New Roman" w:hAnsi="Times New Roman" w:cs="Times New Roman"/>
+          <w:sz w:val="24"/>
+          <w:szCs w:val="24"/>
+        </w:rPr>
+        <w:t>The methodologies I administer for online learning are</w:t>
+      </w:r>
+      <w:r>
+        <w:rPr>
+          <w:rFonts w:ascii="Times New Roman" w:hAnsi="Times New Roman" w:cs="Times New Roman"/>
+          <w:sz w:val="24"/>
+          <w:szCs w:val="24"/>
+        </w:rPr>
+        <w:t xml:space="preserve"> as follows:</w:t>
+      </w:r>
+    </w:p>
+    <w:p>
+      <w:pPr>
+        <w:pStyle w:val="ListParagraph"/>
+        <w:numPr>
+          <w:ilvl w:val="0"/>
+          <w:numId w:val="1"/>
+        </w:numPr>
+        <w:spacing w:line="480" w:lineRule="auto"/>
+        <w:rPr>
+          <w:rFonts w:ascii="Times New Roman" w:hAnsi="Times New Roman" w:cs="Times New Roman"/>
+          <w:i/>
+          <w:sz w:val="24"/>
+          <w:szCs w:val="24"/>
+        </w:rPr>
+      </w:pPr>
+      <w:r>
+        <w:rPr>
+          <w:rFonts w:ascii="Times New Roman" w:hAnsi="Times New Roman" w:cs="Times New Roman"/>
+          <w:sz w:val="24"/>
+          <w:szCs w:val="24"/>
+        </w:rPr>
+        <w:t>Organization:</w:t>
+      </w:r>
+      <w:r>
+        <w:rPr>
+          <w:rFonts w:ascii="Times New Roman" w:hAnsi="Times New Roman" w:cs="Times New Roman"/>
+          <w:sz w:val="24"/>
+          <w:szCs w:val="24"/>
+        </w:rPr>
+        <w:t xml:space="preserve"> </w:t>
+      </w:r>
+      <w:r>
+        <w:rPr>
+          <w:rFonts w:ascii="Times New Roman" w:hAnsi="Times New Roman" w:cs="Times New Roman"/>
+          <w:i/>
+          <w:sz w:val="24"/>
+          <w:szCs w:val="24"/>
+        </w:rPr>
+        <w:t xml:space="preserve">plan ahead </w:t>
+      </w:r>
+      <w:proofErr w:type="spellStart"/>
+      <w:r>
+        <w:rPr>
+          <w:rFonts w:ascii="Times New Roman" w:hAnsi="Times New Roman" w:cs="Times New Roman"/>
+          <w:i/>
+          <w:sz w:val="24"/>
+          <w:szCs w:val="24"/>
+        </w:rPr>
+        <w:t>filestructure</w:t>
+      </w:r>
+      <w:proofErr w:type="spellEnd"/>
+      <w:r>
+        <w:rPr>
+          <w:rFonts w:ascii="Times New Roman" w:hAnsi="Times New Roman" w:cs="Times New Roman"/>
+          <w:i/>
+          <w:sz w:val="24"/>
+          <w:szCs w:val="24"/>
+        </w:rPr>
+        <w:t xml:space="preserve"> screenshots</w:t>
+      </w:r>
+    </w:p>
+    <w:p>
+      <w:pPr>
+        <w:pStyle w:val="ListParagraph"/>
+        <w:numPr>
+          <w:ilvl w:val="0"/>
+          <w:numId w:val="1"/>
+        </w:numPr>
+        <w:spacing w:line="480" w:lineRule="auto"/>
+        <w:rPr>
+          <w:rFonts w:ascii="Times New Roman" w:hAnsi="Times New Roman" w:cs="Times New Roman"/>
+          <w:sz w:val="24"/>
+          <w:szCs w:val="24"/>
+        </w:rPr>
+      </w:pPr>
+      <w:r>
+        <w:rPr>
+          <w:rFonts w:ascii="Times New Roman" w:hAnsi="Times New Roman" w:cs="Times New Roman"/>
+          <w:sz w:val="24"/>
+          <w:szCs w:val="24"/>
+        </w:rPr>
+        <w:t>Preparation:</w:t>
+      </w:r>
+      <w:r>
+        <w:rPr>
+          <w:rFonts w:ascii="Times New Roman" w:hAnsi="Times New Roman" w:cs="Times New Roman"/>
+          <w:sz w:val="24"/>
+          <w:szCs w:val="24"/>
+        </w:rPr>
+        <w:t xml:space="preserve"> </w:t>
+      </w:r>
+      <w:r>
+        <w:rPr>
+          <w:rFonts w:ascii="Times New Roman" w:hAnsi="Times New Roman" w:cs="Times New Roman"/>
+          <w:i/>
+          <w:sz w:val="24"/>
+          <w:szCs w:val="24"/>
+        </w:rPr>
+        <w:t>read through unit on first day chrome tabs</w:t>
+      </w:r>
+    </w:p>
+    <w:p>
+      <w:pPr>
+        <w:pStyle w:val="ListParagraph"/>
+        <w:numPr>
+          <w:ilvl w:val="0"/>
+          <w:numId w:val="1"/>
+        </w:numPr>
+        <w:spacing w:line="480" w:lineRule="auto"/>
+        <w:rPr>
+          <w:rFonts w:ascii="Times New Roman" w:hAnsi="Times New Roman" w:cs="Times New Roman"/>
+          <w:sz w:val="24"/>
+          <w:szCs w:val="24"/>
+        </w:rPr>
+      </w:pPr>
+      <w:r>
+        <w:rPr>
+          <w:rFonts w:ascii="Times New Roman" w:hAnsi="Times New Roman" w:cs="Times New Roman"/>
+          <w:sz w:val="24"/>
+          <w:szCs w:val="24"/>
+        </w:rPr>
+        <w:t>Prioritization:</w:t>
+      </w:r>
+      <w:r>
+        <w:rPr>
+          <w:rFonts w:ascii="Times New Roman" w:hAnsi="Times New Roman" w:cs="Times New Roman"/>
+          <w:sz w:val="24"/>
+          <w:szCs w:val="24"/>
+        </w:rPr>
+        <w:t xml:space="preserve"> </w:t>
+      </w:r>
+      <w:r>
+        <w:rPr>
+          <w:rFonts w:ascii="Times New Roman" w:hAnsi="Times New Roman" w:cs="Times New Roman"/>
+          <w:i/>
+          <w:sz w:val="24"/>
+          <w:szCs w:val="24"/>
+        </w:rPr>
+        <w:t>organize chrome tabs details on methodology for execution</w:t>
+      </w:r>
+    </w:p>
+    <w:p>
+      <w:pPr>
+        <w:pStyle w:val="ListParagraph"/>
+        <w:numPr>
+          <w:ilvl w:val="0"/>
+          <w:numId w:val="1"/>
+        </w:numPr>
+        <w:spacing w:line="480" w:lineRule="auto"/>
+        <w:rPr>
+          <w:rFonts w:ascii="Times New Roman" w:hAnsi="Times New Roman" w:cs="Times New Roman"/>
+          <w:sz w:val="24"/>
+          <w:szCs w:val="24"/>
+        </w:rPr>
+      </w:pPr>
+      <w:r>
+        <w:rPr>
+          <w:rFonts w:ascii="Times New Roman" w:hAnsi="Times New Roman" w:cs="Times New Roman"/>
+          <w:sz w:val="24"/>
+          <w:szCs w:val="24"/>
+        </w:rPr>
+        <w:t xml:space="preserve">Motivation: </w:t>
+      </w:r>
+      <w:proofErr w:type="spellStart"/>
+      <w:r>
+        <w:rPr>
+          <w:rFonts w:ascii="Times New Roman" w:hAnsi="Times New Roman" w:cs="Times New Roman"/>
+          <w:i/>
+          <w:sz w:val="24"/>
+          <w:szCs w:val="24"/>
+        </w:rPr>
+        <w:t>gamify</w:t>
+      </w:r>
+      <w:proofErr w:type="spellEnd"/>
+      <w:r>
+        <w:rPr>
+          <w:rFonts w:ascii="Times New Roman" w:hAnsi="Times New Roman" w:cs="Times New Roman"/>
+          <w:i/>
+          <w:sz w:val="24"/>
+          <w:szCs w:val="24"/>
+        </w:rPr>
+        <w:t xml:space="preserve"> taskmaster</w:t>
+      </w:r>
+    </w:p>
+    <w:p>
+      <w:pPr>
+        <w:pStyle w:val="ListParagraph"/>
+        <w:numPr>
+          <w:ilvl w:val="0"/>
+          <w:numId w:val="1"/>
+        </w:numPr>
+        <w:spacing w:line="480" w:lineRule="auto"/>
+        <w:rPr>
+          <w:rFonts w:ascii="Times New Roman" w:hAnsi="Times New Roman" w:cs="Times New Roman"/>
+          <w:i/>
+          <w:sz w:val="24"/>
+          <w:szCs w:val="24"/>
+        </w:rPr>
+      </w:pPr>
+      <w:r>
+        <w:rPr>
+          <w:rFonts w:ascii="Times New Roman" w:hAnsi="Times New Roman" w:cs="Times New Roman"/>
+          <w:sz w:val="24"/>
+          <w:szCs w:val="24"/>
+        </w:rPr>
+        <w:t xml:space="preserve">Distractions: </w:t>
+      </w:r>
+      <w:r>
+        <w:rPr>
+          <w:rFonts w:ascii="Times New Roman" w:hAnsi="Times New Roman" w:cs="Times New Roman"/>
+          <w:i/>
+          <w:sz w:val="24"/>
+          <w:szCs w:val="24"/>
+        </w:rPr>
+        <w:t xml:space="preserve">adult pressure alone </w:t>
+      </w:r>
+      <w:proofErr w:type="spellStart"/>
+      <w:r>
+        <w:rPr>
+          <w:rFonts w:ascii="Times New Roman" w:hAnsi="Times New Roman" w:cs="Times New Roman"/>
+          <w:i/>
+          <w:sz w:val="24"/>
+          <w:szCs w:val="24"/>
+        </w:rPr>
+        <w:t>selfmotivation</w:t>
+      </w:r>
+      <w:proofErr w:type="spellEnd"/>
+      <w:r>
+        <w:rPr>
+          <w:rFonts w:ascii="Times New Roman" w:hAnsi="Times New Roman" w:cs="Times New Roman"/>
+          <w:i/>
+          <w:sz w:val="24"/>
+          <w:szCs w:val="24"/>
+        </w:rPr>
+        <w:t xml:space="preserve"> one shot </w:t>
+      </w:r>
+      <w:proofErr w:type="spellStart"/>
+      <w:r>
+        <w:rPr>
+          <w:rFonts w:ascii="Times New Roman" w:hAnsi="Times New Roman" w:cs="Times New Roman"/>
+          <w:i/>
+          <w:sz w:val="24"/>
+          <w:szCs w:val="24"/>
+        </w:rPr>
+        <w:t>self paying</w:t>
+      </w:r>
+      <w:proofErr w:type="spellEnd"/>
+      <w:r>
+        <w:rPr>
+          <w:rFonts w:ascii="Times New Roman" w:hAnsi="Times New Roman" w:cs="Times New Roman"/>
+          <w:i/>
+          <w:sz w:val="24"/>
+          <w:szCs w:val="24"/>
+        </w:rPr>
+        <w:t xml:space="preserve"> for exams in file</w:t>
+      </w:r>
+      <w:r>
+        <w:rPr>
+          <w:rFonts w:ascii="Times New Roman" w:hAnsi="Times New Roman" w:cs="Times New Roman"/>
+          <w:sz w:val="24"/>
+          <w:szCs w:val="24"/>
+        </w:rPr>
+        <w:t xml:space="preserve"> </w:t>
+      </w:r>
+      <w:r>
+        <w:rPr>
+          <w:rFonts w:ascii="Times New Roman" w:hAnsi="Times New Roman" w:cs="Times New Roman"/>
+          <w:i/>
+          <w:sz w:val="24"/>
+          <w:szCs w:val="24"/>
+        </w:rPr>
+        <w:t>names see concentration personality focus intently hours on end until task finished dislike interruptions so work till done submissions early done when done</w:t>
+      </w:r>
+    </w:p>
+    <w:p>
+      <w:pPr>
+        <w:pStyle w:val="ListParagraph"/>
+        <w:numPr>
+          <w:ilvl w:val="0"/>
+          <w:numId w:val="1"/>
+        </w:numPr>
+        <w:spacing w:line="480" w:lineRule="auto"/>
+        <w:rPr>
+          <w:rFonts w:ascii="Times New Roman" w:hAnsi="Times New Roman" w:cs="Times New Roman"/>
+          <w:sz w:val="24"/>
+          <w:szCs w:val="24"/>
+        </w:rPr>
+      </w:pPr>
+      <w:r>
+        <w:rPr>
+          <w:rFonts w:ascii="Times New Roman" w:hAnsi="Times New Roman" w:cs="Times New Roman"/>
+          <w:sz w:val="24"/>
+          <w:szCs w:val="24"/>
+        </w:rPr>
+        <w:t xml:space="preserve">Workspace: </w:t>
+      </w:r>
+      <w:r>
+        <w:rPr>
+          <w:rFonts w:ascii="Times New Roman" w:hAnsi="Times New Roman" w:cs="Times New Roman"/>
+          <w:i/>
+          <w:sz w:val="24"/>
+          <w:szCs w:val="24"/>
+        </w:rPr>
+        <w:t xml:space="preserve">blanket tea water </w:t>
+      </w:r>
+      <w:proofErr w:type="spellStart"/>
+      <w:r>
+        <w:rPr>
+          <w:rFonts w:ascii="Times New Roman" w:hAnsi="Times New Roman" w:cs="Times New Roman"/>
+          <w:i/>
+          <w:sz w:val="24"/>
+          <w:szCs w:val="24"/>
+        </w:rPr>
+        <w:t>vape</w:t>
+      </w:r>
+      <w:proofErr w:type="spellEnd"/>
+      <w:r>
+        <w:rPr>
+          <w:rFonts w:ascii="Times New Roman" w:hAnsi="Times New Roman" w:cs="Times New Roman"/>
+          <w:i/>
+          <w:sz w:val="24"/>
+          <w:szCs w:val="24"/>
+        </w:rPr>
+        <w:t xml:space="preserve"> pens books </w:t>
+      </w:r>
+      <w:proofErr w:type="spellStart"/>
+      <w:r>
+        <w:rPr>
+          <w:rFonts w:ascii="Times New Roman" w:hAnsi="Times New Roman" w:cs="Times New Roman"/>
+          <w:i/>
+          <w:sz w:val="24"/>
+          <w:szCs w:val="24"/>
+        </w:rPr>
+        <w:t>pics</w:t>
+      </w:r>
+      <w:proofErr w:type="spellEnd"/>
+    </w:p>
+    <w:p>
+      <w:pPr>
+        <w:pStyle w:val="ListParagraph"/>
+        <w:numPr>
+          <w:ilvl w:val="0"/>
+          <w:numId w:val="1"/>
+        </w:numPr>
+        <w:spacing w:line="480" w:lineRule="auto"/>
+        <w:rPr>
+          <w:rFonts w:ascii="Times New Roman" w:hAnsi="Times New Roman" w:cs="Times New Roman"/>
+          <w:i/>
+          <w:sz w:val="24"/>
+          <w:szCs w:val="24"/>
+        </w:rPr>
+      </w:pPr>
+      <w:r>
+        <w:rPr>
+          <w:rFonts w:ascii="Times New Roman" w:hAnsi="Times New Roman" w:cs="Times New Roman"/>
+          <w:sz w:val="24"/>
+          <w:szCs w:val="24"/>
+        </w:rPr>
+        <w:t xml:space="preserve">Concentration: </w:t>
+      </w:r>
+      <w:r>
+        <w:rPr>
+          <w:rFonts w:ascii="Times New Roman" w:hAnsi="Times New Roman" w:cs="Times New Roman"/>
+          <w:i/>
+          <w:sz w:val="24"/>
+          <w:szCs w:val="24"/>
+        </w:rPr>
+        <w:t xml:space="preserve">music noise cancelling headphones with pic </w:t>
+      </w:r>
+      <w:proofErr w:type="spellStart"/>
+      <w:r>
+        <w:rPr>
+          <w:rFonts w:ascii="Times New Roman" w:hAnsi="Times New Roman" w:cs="Times New Roman"/>
+          <w:i/>
+          <w:sz w:val="24"/>
+          <w:szCs w:val="24"/>
+        </w:rPr>
+        <w:t>fav</w:t>
+      </w:r>
+      <w:proofErr w:type="spellEnd"/>
+      <w:r>
+        <w:rPr>
+          <w:rFonts w:ascii="Times New Roman" w:hAnsi="Times New Roman" w:cs="Times New Roman"/>
+          <w:i/>
+          <w:sz w:val="24"/>
+          <w:szCs w:val="24"/>
+        </w:rPr>
+        <w:t xml:space="preserve"> songs linked</w:t>
+      </w:r>
+      <w:r>
+        <w:rPr>
+          <w:rFonts w:ascii="Times New Roman" w:hAnsi="Times New Roman" w:cs="Times New Roman"/>
+          <w:sz w:val="24"/>
+          <w:szCs w:val="24"/>
+        </w:rPr>
+        <w:t xml:space="preserve"> </w:t>
+      </w:r>
+      <w:r>
+        <w:rPr>
+          <w:rFonts w:ascii="Times New Roman" w:hAnsi="Times New Roman" w:cs="Times New Roman"/>
+          <w:i/>
+          <w:sz w:val="24"/>
+          <w:szCs w:val="24"/>
+        </w:rPr>
+        <w:t>Bluetooth charged training share program lounge pic</w:t>
+      </w:r>
+    </w:p>
+    <w:p>
+      <w:pPr>
+        <w:pStyle w:val="ListParagraph"/>
+        <w:numPr>
+          <w:ilvl w:val="0"/>
+          <w:numId w:val="1"/>
+        </w:numPr>
+        <w:spacing w:line="480" w:lineRule="auto"/>
+        <w:rPr>
+          <w:rFonts w:ascii="Times New Roman" w:hAnsi="Times New Roman" w:cs="Times New Roman"/>
+          <w:sz w:val="24"/>
+          <w:szCs w:val="24"/>
+        </w:rPr>
+      </w:pPr>
+      <w:r>
+        <w:rPr>
+          <w:rFonts w:ascii="Times New Roman" w:hAnsi="Times New Roman" w:cs="Times New Roman"/>
+          <w:sz w:val="24"/>
+          <w:szCs w:val="24"/>
+        </w:rPr>
+        <w:t xml:space="preserve">Thoroughness: </w:t>
+      </w:r>
+      <w:r>
+        <w:rPr>
+          <w:rFonts w:ascii="Times New Roman" w:hAnsi="Times New Roman" w:cs="Times New Roman"/>
+          <w:i/>
+          <w:sz w:val="24"/>
+          <w:szCs w:val="24"/>
+        </w:rPr>
+        <w:t>files with instructions double check</w:t>
+      </w:r>
+    </w:p>
+    <w:p>
+      <w:pPr>
+        <w:pStyle w:val="ListParagraph"/>
+        <w:numPr>
+          <w:ilvl w:val="0"/>
+          <w:numId w:val="1"/>
+        </w:numPr>
+        <w:spacing w:line="480" w:lineRule="auto"/>
+        <w:rPr>
+          <w:rFonts w:ascii="Times New Roman" w:hAnsi="Times New Roman" w:cs="Times New Roman"/>
+          <w:sz w:val="24"/>
+          <w:szCs w:val="24"/>
+        </w:rPr>
+      </w:pPr>
+      <w:r>
+        <w:rPr>
+          <w:rFonts w:ascii="Times New Roman" w:hAnsi="Times New Roman" w:cs="Times New Roman"/>
+          <w:sz w:val="24"/>
+          <w:szCs w:val="24"/>
+        </w:rPr>
+        <w:t xml:space="preserve">Backups: </w:t>
+      </w:r>
+      <w:r>
+        <w:rPr>
+          <w:rFonts w:ascii="Times New Roman" w:hAnsi="Times New Roman" w:cs="Times New Roman"/>
+          <w:i/>
+          <w:sz w:val="24"/>
+          <w:szCs w:val="24"/>
+        </w:rPr>
+        <w:t>git</w:t>
+      </w:r>
+    </w:p>
+    <w:p>
+      <w:pPr>
+        <w:pStyle w:val="ListParagraph"/>
+        <w:spacing w:line="480" w:lineRule="auto"/>
+        <w:rPr>
+          <w:rFonts w:ascii="Times New Roman" w:hAnsi="Times New Roman" w:cs="Times New Roman"/>
+          <w:sz w:val="24"/>
+          <w:szCs w:val="24"/>
+        </w:rPr>
+      </w:pPr>
+      <w:r>
+        <w:rPr>
+          <w:noProof/>
+          <w:lang w:eastAsia="en-ZA"/>
+        </w:rPr>
+        <w:drawing>
+          <wp:inline distT="0" distB="0" distL="0" distR="0" wp14:anchorId="268238C5" wp14:editId="6A6A8B60">
+            <wp:extent cx="2901142" cy="1995055"/>
+            <wp:effectExtent l="0" t="0" r="0" b="5715"/>
+            <wp:docPr id="1" name="Picture 1"/>
+            <wp:cNvGraphicFramePr>
+              <a:graphicFrameLocks xmlns:a="http://schemas.openxmlformats.org/drawingml/2006/main" noChangeAspect="1"/>
+            </wp:cNvGraphicFramePr>
+            <a:graphic xmlns:a="http://schemas.openxmlformats.org/drawingml/2006/main">
+              <a:graphicData uri="http://schemas.openxmlformats.org/drawingml/2006/picture">
+                <pic:pic xmlns:pic="http://schemas.openxmlformats.org/drawingml/2006/picture">
+                  <pic:nvPicPr>
+                    <pic:cNvPr id="0" name=""/>
+                    <pic:cNvPicPr/>
+                  </pic:nvPicPr>
+                  <pic:blipFill rotWithShape="1">
+                    <a:blip r:embed="rId7"/>
+                    <a:srcRect l="22622" t="15313" r="26769" b="29002"/>
+                    <a:stretch/>
+                  </pic:blipFill>
+                  <pic:spPr bwMode="auto">
+                    <a:xfrm>
+                      <a:off x="0" y="0"/>
+                      <a:ext cx="2900664" cy="1994726"/>
+                    </a:xfrm>
+                    <a:prstGeom prst="rect">
+                      <a:avLst/>
+                    </a:prstGeom>
+                    <a:ln>
+                      <a:noFill/>
+                    </a:ln>
+                    <a:extLst>
+                      <a:ext uri="{53640926-AAD7-44D8-BBD7-CCE9431645EC}">
+                        <a14:shadowObscured xmlns:a14="http://schemas.microsoft.com/office/drawing/2010/main"/>
+                      </a:ext>
+                    </a:extLst>
+                  </pic:spPr>
+                </pic:pic>
+              </a:graphicData>
+            </a:graphic>
+          </wp:inline>
+        </w:drawing>
+      </w:r>
       <w:bookmarkStart w:id="0" w:name="_GoBack"/>
       <w:bookmarkEnd w:id="0"/>
+    </w:p>
+    <w:p>
+      <w:pPr>
+        <w:spacing w:line="480" w:lineRule="auto"/>
+        <w:rPr>
+          <w:rFonts w:ascii="Times New Roman" w:hAnsi="Times New Roman" w:cs="Times New Roman"/>
+          <w:sz w:val="24"/>
+          <w:szCs w:val="24"/>
+        </w:rPr>
+      </w:pPr>
+      <w:r>
+        <w:rPr>
+          <w:rFonts w:ascii="Times New Roman" w:hAnsi="Times New Roman" w:cs="Times New Roman"/>
+          <w:sz w:val="24"/>
+          <w:szCs w:val="24"/>
+        </w:rPr>
+        <w:t>Word Count ()</w:t>
+      </w:r>
     </w:p>
     <w:sectPr>
       <w:pgSz w:w="11906" w:h="16838"/>
@@ -14,6 +594,103 @@
     </w:sectPr>
   </w:body>
 </w:document>
+</file>
+
+<file path=word/numbering.xml><?xml version="1.0" encoding="utf-8"?>
+<w:numbering xmlns:wpc="http://schemas.microsoft.com/office/word/2010/wordprocessingCanvas" xmlns:mc="http://schemas.openxmlformats.org/markup-compatibility/2006" xmlns:o="urn:schemas-microsoft-com:office:office" xmlns:r="http://schemas.openxmlformats.org/officeDocument/2006/relationships" xmlns:m="http://schemas.openxmlformats.org/officeDocument/2006/math" xmlns:v="urn:schemas-microsoft-com:vml" xmlns:wp14="http://schemas.microsoft.com/office/word/2010/wordprocessingDrawing" xmlns:wp="http://schemas.openxmlformats.org/drawingml/2006/wordprocessingDrawing" xmlns:w10="urn:schemas-microsoft-com:office:word" xmlns:w="http://schemas.openxmlformats.org/wordprocessingml/2006/main" xmlns:w14="http://schemas.microsoft.com/office/word/2010/wordml" xmlns:wpg="http://schemas.microsoft.com/office/word/2010/wordprocessingGroup" xmlns:wpi="http://schemas.microsoft.com/office/word/2010/wordprocessingInk" xmlns:wne="http://schemas.microsoft.com/office/word/2006/wordml" xmlns:wps="http://schemas.microsoft.com/office/word/2010/wordprocessingShape" mc:Ignorable="w14 wp14">
+  <w:abstractNum w:abstractNumId="0">
+    <w:nsid w:val="0C693E75"/>
+    <w:multiLevelType w:val="hybridMultilevel"/>
+    <w:tmpl w:val="725EE71A"/>
+    <w:lvl w:ilvl="0" w:tplc="7F10E580">
+      <w:start w:val="1"/>
+      <w:numFmt w:val="decimal"/>
+      <w:lvlText w:val="%1."/>
+      <w:lvlJc w:val="left"/>
+      <w:pPr>
+        <w:ind w:left="720" w:hanging="360"/>
+      </w:pPr>
+      <w:rPr>
+        <w:rFonts w:ascii="Times New Roman" w:eastAsiaTheme="minorHAnsi" w:hAnsi="Times New Roman" w:cs="Times New Roman"/>
+      </w:rPr>
+    </w:lvl>
+    <w:lvl w:ilvl="1" w:tplc="1C090019" w:tentative="1">
+      <w:start w:val="1"/>
+      <w:numFmt w:val="lowerLetter"/>
+      <w:lvlText w:val="%2."/>
+      <w:lvlJc w:val="left"/>
+      <w:pPr>
+        <w:ind w:left="1440" w:hanging="360"/>
+      </w:pPr>
+    </w:lvl>
+    <w:lvl w:ilvl="2" w:tplc="1C09001B" w:tentative="1">
+      <w:start w:val="1"/>
+      <w:numFmt w:val="lowerRoman"/>
+      <w:lvlText w:val="%3."/>
+      <w:lvlJc w:val="right"/>
+      <w:pPr>
+        <w:ind w:left="2160" w:hanging="180"/>
+      </w:pPr>
+    </w:lvl>
+    <w:lvl w:ilvl="3" w:tplc="1C09000F" w:tentative="1">
+      <w:start w:val="1"/>
+      <w:numFmt w:val="decimal"/>
+      <w:lvlText w:val="%4."/>
+      <w:lvlJc w:val="left"/>
+      <w:pPr>
+        <w:ind w:left="2880" w:hanging="360"/>
+      </w:pPr>
+    </w:lvl>
+    <w:lvl w:ilvl="4" w:tplc="1C090019" w:tentative="1">
+      <w:start w:val="1"/>
+      <w:numFmt w:val="lowerLetter"/>
+      <w:lvlText w:val="%5."/>
+      <w:lvlJc w:val="left"/>
+      <w:pPr>
+        <w:ind w:left="3600" w:hanging="360"/>
+      </w:pPr>
+    </w:lvl>
+    <w:lvl w:ilvl="5" w:tplc="1C09001B" w:tentative="1">
+      <w:start w:val="1"/>
+      <w:numFmt w:val="lowerRoman"/>
+      <w:lvlText w:val="%6."/>
+      <w:lvlJc w:val="right"/>
+      <w:pPr>
+        <w:ind w:left="4320" w:hanging="180"/>
+      </w:pPr>
+    </w:lvl>
+    <w:lvl w:ilvl="6" w:tplc="1C09000F" w:tentative="1">
+      <w:start w:val="1"/>
+      <w:numFmt w:val="decimal"/>
+      <w:lvlText w:val="%7."/>
+      <w:lvlJc w:val="left"/>
+      <w:pPr>
+        <w:ind w:left="5040" w:hanging="360"/>
+      </w:pPr>
+    </w:lvl>
+    <w:lvl w:ilvl="7" w:tplc="1C090019" w:tentative="1">
+      <w:start w:val="1"/>
+      <w:numFmt w:val="lowerLetter"/>
+      <w:lvlText w:val="%8."/>
+      <w:lvlJc w:val="left"/>
+      <w:pPr>
+        <w:ind w:left="5760" w:hanging="360"/>
+      </w:pPr>
+    </w:lvl>
+    <w:lvl w:ilvl="8" w:tplc="1C09001B" w:tentative="1">
+      <w:start w:val="1"/>
+      <w:numFmt w:val="lowerRoman"/>
+      <w:lvlText w:val="%9."/>
+      <w:lvlJc w:val="right"/>
+      <w:pPr>
+        <w:ind w:left="6480" w:hanging="180"/>
+      </w:pPr>
+    </w:lvl>
+  </w:abstractNum>
+  <w:num w:numId="1">
+    <w:abstractNumId w:val="0"/>
+  </w:num>
+</w:numbering>
 </file>
 
 <file path=word/styles.xml><?xml version="1.0" encoding="utf-8"?>
@@ -175,6 +852,7 @@
   <w:style w:type="paragraph" w:default="1" w:styleId="Normal">
     <w:name w:val="Normal"/>
     <w:qFormat/>
+    <w:rsid w:val="004A6867"/>
   </w:style>
   <w:style w:type="character" w:default="1" w:styleId="DefaultParagraphFont">
     <w:name w:val="Default Paragraph Font"/>
@@ -212,6 +890,47 @@
     <w:rPr>
       <w:color w:val="0000FF" w:themeColor="hyperlink"/>
       <w:u w:val="single"/>
+    </w:rPr>
+  </w:style>
+  <w:style w:type="paragraph" w:styleId="ListParagraph">
+    <w:name w:val="List Paragraph"/>
+    <w:basedOn w:val="Normal"/>
+    <w:uiPriority w:val="34"/>
+    <w:qFormat/>
+    <w:rsid w:val="004A6867"/>
+    <w:pPr>
+      <w:ind w:left="720"/>
+      <w:contextualSpacing/>
+    </w:pPr>
+  </w:style>
+  <w:style w:type="paragraph" w:styleId="BalloonText">
+    <w:name w:val="Balloon Text"/>
+    <w:basedOn w:val="Normal"/>
+    <w:link w:val="BalloonTextChar"/>
+    <w:uiPriority w:val="99"/>
+    <w:semiHidden/>
+    <w:unhideWhenUsed/>
+    <w:rsid w:val="00CE1F55"/>
+    <w:pPr>
+      <w:spacing w:after="0" w:line="240" w:lineRule="auto"/>
+    </w:pPr>
+    <w:rPr>
+      <w:rFonts w:ascii="Tahoma" w:hAnsi="Tahoma" w:cs="Tahoma"/>
+      <w:sz w:val="16"/>
+      <w:szCs w:val="16"/>
+    </w:rPr>
+  </w:style>
+  <w:style w:type="character" w:customStyle="1" w:styleId="BalloonTextChar">
+    <w:name w:val="Balloon Text Char"/>
+    <w:basedOn w:val="DefaultParagraphFont"/>
+    <w:link w:val="BalloonText"/>
+    <w:uiPriority w:val="99"/>
+    <w:semiHidden/>
+    <w:rsid w:val="00CE1F55"/>
+    <w:rPr>
+      <w:rFonts w:ascii="Tahoma" w:hAnsi="Tahoma" w:cs="Tahoma"/>
+      <w:sz w:val="16"/>
+      <w:szCs w:val="16"/>
     </w:rPr>
   </w:style>
 </w:styles>
@@ -376,6 +1095,7 @@
   <w:style w:type="paragraph" w:default="1" w:styleId="Normal">
     <w:name w:val="Normal"/>
     <w:qFormat/>
+    <w:rsid w:val="004A6867"/>
   </w:style>
   <w:style w:type="character" w:default="1" w:styleId="DefaultParagraphFont">
     <w:name w:val="Default Paragraph Font"/>
@@ -413,6 +1133,47 @@
     <w:rPr>
       <w:color w:val="0000FF" w:themeColor="hyperlink"/>
       <w:u w:val="single"/>
+    </w:rPr>
+  </w:style>
+  <w:style w:type="paragraph" w:styleId="ListParagraph">
+    <w:name w:val="List Paragraph"/>
+    <w:basedOn w:val="Normal"/>
+    <w:uiPriority w:val="34"/>
+    <w:qFormat/>
+    <w:rsid w:val="004A6867"/>
+    <w:pPr>
+      <w:ind w:left="720"/>
+      <w:contextualSpacing/>
+    </w:pPr>
+  </w:style>
+  <w:style w:type="paragraph" w:styleId="BalloonText">
+    <w:name w:val="Balloon Text"/>
+    <w:basedOn w:val="Normal"/>
+    <w:link w:val="BalloonTextChar"/>
+    <w:uiPriority w:val="99"/>
+    <w:semiHidden/>
+    <w:unhideWhenUsed/>
+    <w:rsid w:val="00CE1F55"/>
+    <w:pPr>
+      <w:spacing w:after="0" w:line="240" w:lineRule="auto"/>
+    </w:pPr>
+    <w:rPr>
+      <w:rFonts w:ascii="Tahoma" w:hAnsi="Tahoma" w:cs="Tahoma"/>
+      <w:sz w:val="16"/>
+      <w:szCs w:val="16"/>
+    </w:rPr>
+  </w:style>
+  <w:style w:type="character" w:customStyle="1" w:styleId="BalloonTextChar">
+    <w:name w:val="Balloon Text Char"/>
+    <w:basedOn w:val="DefaultParagraphFont"/>
+    <w:link w:val="BalloonText"/>
+    <w:uiPriority w:val="99"/>
+    <w:semiHidden/>
+    <w:rsid w:val="00CE1F55"/>
+    <w:rPr>
+      <w:rFonts w:ascii="Tahoma" w:hAnsi="Tahoma" w:cs="Tahoma"/>
+      <w:sz w:val="16"/>
+      <w:szCs w:val="16"/>
     </w:rPr>
   </w:style>
 </w:styles>
@@ -701,4 +1462,16 @@
   <a:objectDefaults/>
   <a:extraClrSchemeLst/>
 </a:theme>
+</file>
+
+<file path=customXml/item1.xml><?xml version="1.0" encoding="utf-8"?>
+<b:Sources xmlns:b="http://schemas.openxmlformats.org/officeDocument/2006/bibliography" xmlns="http://schemas.openxmlformats.org/officeDocument/2006/bibliography" SelectedStyle="\APA.XSL" StyleName="APA"/>
+</file>
+
+<file path=customXml/itemProps1.xml><?xml version="1.0" encoding="utf-8"?>
+<ds:datastoreItem xmlns:ds="http://schemas.openxmlformats.org/officeDocument/2006/customXml" ds:itemID="{2E5D79AA-8C27-4299-B14D-09C50C78597C}">
+  <ds:schemaRefs>
+    <ds:schemaRef ds:uri="http://schemas.openxmlformats.org/officeDocument/2006/bibliography"/>
+  </ds:schemaRefs>
+</ds:datastoreItem>
 </file>
</xml_diff>